<commit_message>
New instructions Word doc
</commit_message>
<xml_diff>
--- a/notes/Lab 2 Queues.docx
+++ b/notes/Lab 2 Queues.docx
@@ -1,6 +1,6 @@
 
 <file path=word/document.xml><?xml version="1.0" encoding="utf-8"?>
-<w:document xmlns:wpc="http://schemas.microsoft.com/office/word/2010/wordprocessingCanvas" xmlns:cx="http://schemas.microsoft.com/office/drawing/2014/chartex" xmlns:cx1="http://schemas.microsoft.com/office/drawing/2015/9/8/chartex" xmlns:cx2="http://schemas.microsoft.com/office/drawing/2015/10/21/chartex" xmlns:cx3="http://schemas.microsoft.com/office/drawing/2016/5/9/chartex" xmlns:cx4="http://schemas.microsoft.com/office/drawing/2016/5/10/chartex" xmlns:cx5="http://schemas.microsoft.com/office/drawing/2016/5/11/chartex" xmlns:cx6="http://schemas.microsoft.com/office/drawing/2016/5/12/chartex" xmlns:cx7="http://schemas.microsoft.com/office/drawing/2016/5/13/chartex" xmlns:cx8="http://schemas.microsoft.com/office/drawing/2016/5/14/chartex" xmlns:mc="http://schemas.openxmlformats.org/markup-compatibility/2006" xmlns:aink="http://schemas.microsoft.com/office/drawing/2016/ink" xmlns:am3d="http://schemas.microsoft.com/office/drawing/2017/model3d" xmlns:o="urn:schemas-microsoft-com:office:office" xmlns:r="http://schemas.openxmlformats.org/officeDocument/2006/relationships" xmlns:m="http://schemas.openxmlformats.org/officeDocument/2006/math" xmlns:v="urn:schemas-microsoft-com:vml" xmlns:wp14="http://schemas.microsoft.com/office/word/2010/wordprocessingDrawing" xmlns:wp="http://schemas.openxmlformats.org/drawingml/2006/wordprocessingDrawing" xmlns:w10="urn:schemas-microsoft-com:office:word" xmlns:w="http://schemas.openxmlformats.org/wordprocessingml/2006/main" xmlns:w14="http://schemas.microsoft.com/office/word/2010/wordml" xmlns:w15="http://schemas.microsoft.com/office/word/2012/wordml" xmlns:w16cex="http://schemas.microsoft.com/office/word/2018/wordml/cex" xmlns:w16cid="http://schemas.microsoft.com/office/word/2016/wordml/cid" xmlns:w16="http://schemas.microsoft.com/office/word/2018/wordml" xmlns:w16sdtdh="http://schemas.microsoft.com/office/word/2020/wordml/sdtdatahash" xmlns:w16se="http://schemas.microsoft.com/office/word/2015/wordml/symex" xmlns:wpg="http://schemas.microsoft.com/office/word/2010/wordprocessingGroup" xmlns:wpi="http://schemas.microsoft.com/office/word/2010/wordprocessingInk" xmlns:wne="http://schemas.microsoft.com/office/word/2006/wordml" xmlns:wps="http://schemas.microsoft.com/office/word/2010/wordprocessingShape" mc:Ignorable="w14 w15 w16se w16cid w16 w16cex w16sdtdh wp14">
+<w:document xmlns:wpc="http://schemas.microsoft.com/office/word/2010/wordprocessingCanvas" xmlns:cx="http://schemas.microsoft.com/office/drawing/2014/chartex" xmlns:cx1="http://schemas.microsoft.com/office/drawing/2015/9/8/chartex" xmlns:cx2="http://schemas.microsoft.com/office/drawing/2015/10/21/chartex" xmlns:cx3="http://schemas.microsoft.com/office/drawing/2016/5/9/chartex" xmlns:cx4="http://schemas.microsoft.com/office/drawing/2016/5/10/chartex" xmlns:cx5="http://schemas.microsoft.com/office/drawing/2016/5/11/chartex" xmlns:cx6="http://schemas.microsoft.com/office/drawing/2016/5/12/chartex" xmlns:cx7="http://schemas.microsoft.com/office/drawing/2016/5/13/chartex" xmlns:cx8="http://schemas.microsoft.com/office/drawing/2016/5/14/chartex" xmlns:mc="http://schemas.openxmlformats.org/markup-compatibility/2006" xmlns:aink="http://schemas.microsoft.com/office/drawing/2016/ink" xmlns:am3d="http://schemas.microsoft.com/office/drawing/2017/model3d" xmlns:o="urn:schemas-microsoft-com:office:office" xmlns:oel="http://schemas.microsoft.com/office/2019/extlst" xmlns:r="http://schemas.openxmlformats.org/officeDocument/2006/relationships" xmlns:m="http://schemas.openxmlformats.org/officeDocument/2006/math" xmlns:v="urn:schemas-microsoft-com:vml" xmlns:wp14="http://schemas.microsoft.com/office/word/2010/wordprocessingDrawing" xmlns:wp="http://schemas.openxmlformats.org/drawingml/2006/wordprocessingDrawing" xmlns:w10="urn:schemas-microsoft-com:office:word" xmlns:w="http://schemas.openxmlformats.org/wordprocessingml/2006/main" xmlns:w14="http://schemas.microsoft.com/office/word/2010/wordml" xmlns:w15="http://schemas.microsoft.com/office/word/2012/wordml" xmlns:w16cex="http://schemas.microsoft.com/office/word/2018/wordml/cex" xmlns:w16cid="http://schemas.microsoft.com/office/word/2016/wordml/cid" xmlns:w16="http://schemas.microsoft.com/office/word/2018/wordml" xmlns:w16du="http://schemas.microsoft.com/office/word/2023/wordml/word16du" xmlns:w16sdtdh="http://schemas.microsoft.com/office/word/2020/wordml/sdtdatahash" xmlns:w16sdtfl="http://schemas.microsoft.com/office/word/2024/wordml/sdtformatlock" xmlns:w16se="http://schemas.microsoft.com/office/word/2015/wordml/symex" xmlns:wpg="http://schemas.microsoft.com/office/word/2010/wordprocessingGroup" xmlns:wpi="http://schemas.microsoft.com/office/word/2010/wordprocessingInk" xmlns:wne="http://schemas.microsoft.com/office/word/2006/wordml" xmlns:wps="http://schemas.microsoft.com/office/word/2010/wordprocessingShape" mc:Ignorable="w14 w15 w16se w16cid w16 w16cex w16sdtdh w16sdtfl w16du wp14">
   <w:body>
     <w:p>
       <w:pPr>
@@ -46,7 +46,7 @@
           <w:sz w:val="20"/>
           <w:szCs w:val="20"/>
         </w:rPr>
-        <w:t>2</w:t>
+        <w:t>5</w:t>
       </w:r>
       <w:r>
         <w:rPr>
@@ -1563,6 +1563,90 @@
     <w:p>
       <w:pPr>
         <w:pStyle w:val="NoSpacing"/>
+        <w:numPr>
+          <w:ilvl w:val="0"/>
+          <w:numId w:val="3"/>
+        </w:numPr>
+        <w:rPr>
+          <w:rFonts w:ascii="Times New Roman" w:hAnsi="Times New Roman" w:cs="Times New Roman"/>
+          <w:sz w:val="28"/>
+        </w:rPr>
+      </w:pPr>
+      <w:r>
+        <w:rPr>
+          <w:rFonts w:ascii="Times New Roman" w:hAnsi="Times New Roman" w:cs="Times New Roman"/>
+          <w:sz w:val="28"/>
+        </w:rPr>
+        <w:t>Add Screenshot for all outputs.</w:t>
+      </w:r>
+    </w:p>
+    <w:p>
+      <w:pPr>
+        <w:pStyle w:val="NoSpacing"/>
+        <w:numPr>
+          <w:ilvl w:val="0"/>
+          <w:numId w:val="3"/>
+        </w:numPr>
+        <w:rPr>
+          <w:rFonts w:ascii="Times New Roman" w:hAnsi="Times New Roman" w:cs="Times New Roman"/>
+          <w:sz w:val="28"/>
+        </w:rPr>
+      </w:pPr>
+      <w:r>
+        <w:rPr>
+          <w:rFonts w:ascii="Times New Roman" w:hAnsi="Times New Roman" w:cs="Times New Roman"/>
+          <w:sz w:val="28"/>
+        </w:rPr>
+        <w:t>Use package name as com.cmsy265</w:t>
+      </w:r>
+    </w:p>
+    <w:p>
+      <w:pPr>
+        <w:pStyle w:val="NoSpacing"/>
+        <w:numPr>
+          <w:ilvl w:val="0"/>
+          <w:numId w:val="3"/>
+        </w:numPr>
+        <w:rPr>
+          <w:rFonts w:ascii="Times New Roman" w:hAnsi="Times New Roman" w:cs="Times New Roman"/>
+          <w:sz w:val="28"/>
+        </w:rPr>
+      </w:pPr>
+      <w:r>
+        <w:rPr>
+          <w:rFonts w:ascii="Times New Roman" w:hAnsi="Times New Roman" w:cs="Times New Roman"/>
+          <w:sz w:val="28"/>
+        </w:rPr>
+        <w:t>Keep all .txt and all .java in same com.cmsy265 package</w:t>
+      </w:r>
+      <w:r>
+        <w:rPr>
+          <w:rFonts w:ascii="Times New Roman" w:hAnsi="Times New Roman" w:cs="Times New Roman"/>
+          <w:sz w:val="28"/>
+        </w:rPr>
+        <w:t xml:space="preserve"> directory</w:t>
+      </w:r>
+      <w:r>
+        <w:rPr>
+          <w:rFonts w:ascii="Times New Roman" w:hAnsi="Times New Roman" w:cs="Times New Roman"/>
+          <w:sz w:val="28"/>
+        </w:rPr>
+        <w:t>.</w:t>
+      </w:r>
+    </w:p>
+    <w:p>
+      <w:pPr>
+        <w:pStyle w:val="NoSpacing"/>
+        <w:ind w:left="720"/>
+        <w:rPr>
+          <w:rFonts w:ascii="Times New Roman" w:hAnsi="Times New Roman" w:cs="Times New Roman"/>
+          <w:sz w:val="28"/>
+        </w:rPr>
+      </w:pPr>
+    </w:p>
+    <w:p>
+      <w:pPr>
+        <w:pStyle w:val="NoSpacing"/>
         <w:rPr>
           <w:rFonts w:ascii="Times New Roman" w:hAnsi="Times New Roman" w:cs="Times New Roman"/>
           <w:sz w:val="28"/>
@@ -1656,6 +1740,13 @@
           <w:sz w:val="28"/>
         </w:rPr>
         <w:t xml:space="preserve"> and the interface) </w:t>
+      </w:r>
+      <w:r>
+        <w:rPr>
+          <w:rFonts w:ascii="Times New Roman" w:hAnsi="Times New Roman" w:cs="Times New Roman"/>
+          <w:sz w:val="28"/>
+        </w:rPr>
+        <w:t xml:space="preserve">and screenshots </w:t>
       </w:r>
       <w:r>
         <w:rPr>
@@ -2154,10 +2245,8 @@
     <w:sectPr>
       <w:headerReference w:type="even" r:id="rId13"/>
       <w:headerReference w:type="default" r:id="rId14"/>
-      <w:footerReference w:type="even" r:id="rId15"/>
-      <w:footerReference w:type="default" r:id="rId16"/>
-      <w:headerReference w:type="first" r:id="rId17"/>
-      <w:footerReference w:type="first" r:id="rId18"/>
+      <w:footerReference w:type="default" r:id="rId15"/>
+      <w:headerReference w:type="first" r:id="rId16"/>
       <w:pgSz w:w="12240" w:h="15840"/>
       <w:pgMar w:top="1440" w:right="1440" w:bottom="1440" w:left="1440" w:header="720" w:footer="720" w:gutter="0"/>
       <w:cols w:space="720"/>
@@ -2168,7 +2257,7 @@
 </file>
 
 <file path=word/endnotes.xml><?xml version="1.0" encoding="utf-8"?>
-<w:endnotes xmlns:wpc="http://schemas.microsoft.com/office/word/2010/wordprocessingCanvas" xmlns:cx="http://schemas.microsoft.com/office/drawing/2014/chartex" xmlns:cx1="http://schemas.microsoft.com/office/drawing/2015/9/8/chartex" xmlns:cx2="http://schemas.microsoft.com/office/drawing/2015/10/21/chartex" xmlns:cx3="http://schemas.microsoft.com/office/drawing/2016/5/9/chartex" xmlns:cx4="http://schemas.microsoft.com/office/drawing/2016/5/10/chartex" xmlns:cx5="http://schemas.microsoft.com/office/drawing/2016/5/11/chartex" xmlns:cx6="http://schemas.microsoft.com/office/drawing/2016/5/12/chartex" xmlns:cx7="http://schemas.microsoft.com/office/drawing/2016/5/13/chartex" xmlns:cx8="http://schemas.microsoft.com/office/drawing/2016/5/14/chartex" xmlns:mc="http://schemas.openxmlformats.org/markup-compatibility/2006" xmlns:aink="http://schemas.microsoft.com/office/drawing/2016/ink" xmlns:am3d="http://schemas.microsoft.com/office/drawing/2017/model3d" xmlns:o="urn:schemas-microsoft-com:office:office" xmlns:r="http://schemas.openxmlformats.org/officeDocument/2006/relationships" xmlns:m="http://schemas.openxmlformats.org/officeDocument/2006/math" xmlns:v="urn:schemas-microsoft-com:vml" xmlns:wp14="http://schemas.microsoft.com/office/word/2010/wordprocessingDrawing" xmlns:wp="http://schemas.openxmlformats.org/drawingml/2006/wordprocessingDrawing" xmlns:w10="urn:schemas-microsoft-com:office:word" xmlns:w="http://schemas.openxmlformats.org/wordprocessingml/2006/main" xmlns:w14="http://schemas.microsoft.com/office/word/2010/wordml" xmlns:w15="http://schemas.microsoft.com/office/word/2012/wordml" xmlns:w16cex="http://schemas.microsoft.com/office/word/2018/wordml/cex" xmlns:w16cid="http://schemas.microsoft.com/office/word/2016/wordml/cid" xmlns:w16="http://schemas.microsoft.com/office/word/2018/wordml" xmlns:w16sdtdh="http://schemas.microsoft.com/office/word/2020/wordml/sdtdatahash" xmlns:w16se="http://schemas.microsoft.com/office/word/2015/wordml/symex" xmlns:wpg="http://schemas.microsoft.com/office/word/2010/wordprocessingGroup" xmlns:wpi="http://schemas.microsoft.com/office/word/2010/wordprocessingInk" xmlns:wne="http://schemas.microsoft.com/office/word/2006/wordml" xmlns:wps="http://schemas.microsoft.com/office/word/2010/wordprocessingShape" mc:Ignorable="w14 w15 w16se w16cid w16 w16cex w16sdtdh wp14">
+<w:endnotes xmlns:wpc="http://schemas.microsoft.com/office/word/2010/wordprocessingCanvas" xmlns:cx="http://schemas.microsoft.com/office/drawing/2014/chartex" xmlns:cx1="http://schemas.microsoft.com/office/drawing/2015/9/8/chartex" xmlns:cx2="http://schemas.microsoft.com/office/drawing/2015/10/21/chartex" xmlns:cx3="http://schemas.microsoft.com/office/drawing/2016/5/9/chartex" xmlns:cx4="http://schemas.microsoft.com/office/drawing/2016/5/10/chartex" xmlns:cx5="http://schemas.microsoft.com/office/drawing/2016/5/11/chartex" xmlns:cx6="http://schemas.microsoft.com/office/drawing/2016/5/12/chartex" xmlns:cx7="http://schemas.microsoft.com/office/drawing/2016/5/13/chartex" xmlns:cx8="http://schemas.microsoft.com/office/drawing/2016/5/14/chartex" xmlns:mc="http://schemas.openxmlformats.org/markup-compatibility/2006" xmlns:aink="http://schemas.microsoft.com/office/drawing/2016/ink" xmlns:am3d="http://schemas.microsoft.com/office/drawing/2017/model3d" xmlns:o="urn:schemas-microsoft-com:office:office" xmlns:oel="http://schemas.microsoft.com/office/2019/extlst" xmlns:r="http://schemas.openxmlformats.org/officeDocument/2006/relationships" xmlns:m="http://schemas.openxmlformats.org/officeDocument/2006/math" xmlns:v="urn:schemas-microsoft-com:vml" xmlns:wp14="http://schemas.microsoft.com/office/word/2010/wordprocessingDrawing" xmlns:wp="http://schemas.openxmlformats.org/drawingml/2006/wordprocessingDrawing" xmlns:w10="urn:schemas-microsoft-com:office:word" xmlns:w="http://schemas.openxmlformats.org/wordprocessingml/2006/main" xmlns:w14="http://schemas.microsoft.com/office/word/2010/wordml" xmlns:w15="http://schemas.microsoft.com/office/word/2012/wordml" xmlns:w16cex="http://schemas.microsoft.com/office/word/2018/wordml/cex" xmlns:w16cid="http://schemas.microsoft.com/office/word/2016/wordml/cid" xmlns:w16="http://schemas.microsoft.com/office/word/2018/wordml" xmlns:w16du="http://schemas.microsoft.com/office/word/2023/wordml/word16du" xmlns:w16sdtdh="http://schemas.microsoft.com/office/word/2020/wordml/sdtdatahash" xmlns:w16sdtfl="http://schemas.microsoft.com/office/word/2024/wordml/sdtformatlock" xmlns:w16se="http://schemas.microsoft.com/office/word/2015/wordml/symex" xmlns:wpg="http://schemas.microsoft.com/office/word/2010/wordprocessingGroup" xmlns:wpi="http://schemas.microsoft.com/office/word/2010/wordprocessingInk" xmlns:wne="http://schemas.microsoft.com/office/word/2006/wordml" xmlns:wps="http://schemas.microsoft.com/office/word/2010/wordprocessingShape" mc:Ignorable="w14 w15 w16se w16cid w16 w16cex w16sdtdh w16sdtfl w16du wp14">
   <w:endnote w:type="separator" w:id="-1">
     <w:p>
       <w:pPr>
@@ -2193,17 +2282,7 @@
 </file>
 
 <file path=word/footer1.xml><?xml version="1.0" encoding="utf-8"?>
-<w:ftr xmlns:wpc="http://schemas.microsoft.com/office/word/2010/wordprocessingCanvas" xmlns:cx="http://schemas.microsoft.com/office/drawing/2014/chartex" xmlns:cx1="http://schemas.microsoft.com/office/drawing/2015/9/8/chartex" xmlns:cx2="http://schemas.microsoft.com/office/drawing/2015/10/21/chartex" xmlns:cx3="http://schemas.microsoft.com/office/drawing/2016/5/9/chartex" xmlns:cx4="http://schemas.microsoft.com/office/drawing/2016/5/10/chartex" xmlns:cx5="http://schemas.microsoft.com/office/drawing/2016/5/11/chartex" xmlns:cx6="http://schemas.microsoft.com/office/drawing/2016/5/12/chartex" xmlns:cx7="http://schemas.microsoft.com/office/drawing/2016/5/13/chartex" xmlns:cx8="http://schemas.microsoft.com/office/drawing/2016/5/14/chartex" xmlns:mc="http://schemas.openxmlformats.org/markup-compatibility/2006" xmlns:aink="http://schemas.microsoft.com/office/drawing/2016/ink" xmlns:am3d="http://schemas.microsoft.com/office/drawing/2017/model3d" xmlns:o="urn:schemas-microsoft-com:office:office" xmlns:r="http://schemas.openxmlformats.org/officeDocument/2006/relationships" xmlns:m="http://schemas.openxmlformats.org/officeDocument/2006/math" xmlns:v="urn:schemas-microsoft-com:vml" xmlns:wp14="http://schemas.microsoft.com/office/word/2010/wordprocessingDrawing" xmlns:wp="http://schemas.openxmlformats.org/drawingml/2006/wordprocessingDrawing" xmlns:w10="urn:schemas-microsoft-com:office:word" xmlns:w="http://schemas.openxmlformats.org/wordprocessingml/2006/main" xmlns:w14="http://schemas.microsoft.com/office/word/2010/wordml" xmlns:w15="http://schemas.microsoft.com/office/word/2012/wordml" xmlns:w16cex="http://schemas.microsoft.com/office/word/2018/wordml/cex" xmlns:w16cid="http://schemas.microsoft.com/office/word/2016/wordml/cid" xmlns:w16="http://schemas.microsoft.com/office/word/2018/wordml" xmlns:w16sdtdh="http://schemas.microsoft.com/office/word/2020/wordml/sdtdatahash" xmlns:w16se="http://schemas.microsoft.com/office/word/2015/wordml/symex" xmlns:wpg="http://schemas.microsoft.com/office/word/2010/wordprocessingGroup" xmlns:wpi="http://schemas.microsoft.com/office/word/2010/wordprocessingInk" xmlns:wne="http://schemas.microsoft.com/office/word/2006/wordml" xmlns:wps="http://schemas.microsoft.com/office/word/2010/wordprocessingShape" mc:Ignorable="w14 w15 w16se w16cid w16 w16cex w16sdtdh wp14">
-  <w:p>
-    <w:pPr>
-      <w:pStyle w:val="Footer"/>
-    </w:pPr>
-  </w:p>
-</w:ftr>
-</file>
-
-<file path=word/footer2.xml><?xml version="1.0" encoding="utf-8"?>
-<w:ftr xmlns:wpc="http://schemas.microsoft.com/office/word/2010/wordprocessingCanvas" xmlns:cx="http://schemas.microsoft.com/office/drawing/2014/chartex" xmlns:cx1="http://schemas.microsoft.com/office/drawing/2015/9/8/chartex" xmlns:cx2="http://schemas.microsoft.com/office/drawing/2015/10/21/chartex" xmlns:cx3="http://schemas.microsoft.com/office/drawing/2016/5/9/chartex" xmlns:cx4="http://schemas.microsoft.com/office/drawing/2016/5/10/chartex" xmlns:cx5="http://schemas.microsoft.com/office/drawing/2016/5/11/chartex" xmlns:cx6="http://schemas.microsoft.com/office/drawing/2016/5/12/chartex" xmlns:cx7="http://schemas.microsoft.com/office/drawing/2016/5/13/chartex" xmlns:cx8="http://schemas.microsoft.com/office/drawing/2016/5/14/chartex" xmlns:mc="http://schemas.openxmlformats.org/markup-compatibility/2006" xmlns:aink="http://schemas.microsoft.com/office/drawing/2016/ink" xmlns:am3d="http://schemas.microsoft.com/office/drawing/2017/model3d" xmlns:o="urn:schemas-microsoft-com:office:office" xmlns:r="http://schemas.openxmlformats.org/officeDocument/2006/relationships" xmlns:m="http://schemas.openxmlformats.org/officeDocument/2006/math" xmlns:v="urn:schemas-microsoft-com:vml" xmlns:wp14="http://schemas.microsoft.com/office/word/2010/wordprocessingDrawing" xmlns:wp="http://schemas.openxmlformats.org/drawingml/2006/wordprocessingDrawing" xmlns:w10="urn:schemas-microsoft-com:office:word" xmlns:w="http://schemas.openxmlformats.org/wordprocessingml/2006/main" xmlns:w14="http://schemas.microsoft.com/office/word/2010/wordml" xmlns:w15="http://schemas.microsoft.com/office/word/2012/wordml" xmlns:w16cex="http://schemas.microsoft.com/office/word/2018/wordml/cex" xmlns:w16cid="http://schemas.microsoft.com/office/word/2016/wordml/cid" xmlns:w16="http://schemas.microsoft.com/office/word/2018/wordml" xmlns:w16sdtdh="http://schemas.microsoft.com/office/word/2020/wordml/sdtdatahash" xmlns:w16se="http://schemas.microsoft.com/office/word/2015/wordml/symex" xmlns:wpg="http://schemas.microsoft.com/office/word/2010/wordprocessingGroup" xmlns:wpi="http://schemas.microsoft.com/office/word/2010/wordprocessingInk" xmlns:wne="http://schemas.microsoft.com/office/word/2006/wordml" xmlns:wps="http://schemas.microsoft.com/office/word/2010/wordprocessingShape" mc:Ignorable="w14 w15 w16se w16cid w16 w16cex w16sdtdh wp14">
+<w:ftr xmlns:wpc="http://schemas.microsoft.com/office/word/2010/wordprocessingCanvas" xmlns:cx="http://schemas.microsoft.com/office/drawing/2014/chartex" xmlns:cx1="http://schemas.microsoft.com/office/drawing/2015/9/8/chartex" xmlns:cx2="http://schemas.microsoft.com/office/drawing/2015/10/21/chartex" xmlns:cx3="http://schemas.microsoft.com/office/drawing/2016/5/9/chartex" xmlns:cx4="http://schemas.microsoft.com/office/drawing/2016/5/10/chartex" xmlns:cx5="http://schemas.microsoft.com/office/drawing/2016/5/11/chartex" xmlns:cx6="http://schemas.microsoft.com/office/drawing/2016/5/12/chartex" xmlns:cx7="http://schemas.microsoft.com/office/drawing/2016/5/13/chartex" xmlns:cx8="http://schemas.microsoft.com/office/drawing/2016/5/14/chartex" xmlns:mc="http://schemas.openxmlformats.org/markup-compatibility/2006" xmlns:aink="http://schemas.microsoft.com/office/drawing/2016/ink" xmlns:am3d="http://schemas.microsoft.com/office/drawing/2017/model3d" xmlns:o="urn:schemas-microsoft-com:office:office" xmlns:oel="http://schemas.microsoft.com/office/2019/extlst" xmlns:r="http://schemas.openxmlformats.org/officeDocument/2006/relationships" xmlns:m="http://schemas.openxmlformats.org/officeDocument/2006/math" xmlns:v="urn:schemas-microsoft-com:vml" xmlns:wp14="http://schemas.microsoft.com/office/word/2010/wordprocessingDrawing" xmlns:wp="http://schemas.openxmlformats.org/drawingml/2006/wordprocessingDrawing" xmlns:w10="urn:schemas-microsoft-com:office:word" xmlns:w="http://schemas.openxmlformats.org/wordprocessingml/2006/main" xmlns:w14="http://schemas.microsoft.com/office/word/2010/wordml" xmlns:w15="http://schemas.microsoft.com/office/word/2012/wordml" xmlns:w16cex="http://schemas.microsoft.com/office/word/2018/wordml/cex" xmlns:w16cid="http://schemas.microsoft.com/office/word/2016/wordml/cid" xmlns:w16="http://schemas.microsoft.com/office/word/2018/wordml" xmlns:w16du="http://schemas.microsoft.com/office/word/2023/wordml/word16du" xmlns:w16sdtdh="http://schemas.microsoft.com/office/word/2020/wordml/sdtdatahash" xmlns:w16sdtfl="http://schemas.microsoft.com/office/word/2024/wordml/sdtformatlock" xmlns:w16se="http://schemas.microsoft.com/office/word/2015/wordml/symex" xmlns:wpg="http://schemas.microsoft.com/office/word/2010/wordprocessingGroup" xmlns:wpi="http://schemas.microsoft.com/office/word/2010/wordprocessingInk" xmlns:wne="http://schemas.microsoft.com/office/word/2006/wordml" xmlns:wps="http://schemas.microsoft.com/office/word/2010/wordprocessingShape" mc:Ignorable="w14 w15 w16se w16cid w16 w16cex w16sdtdh w16sdtfl w16du wp14">
   <w:p>
     <w:pPr>
       <w:pStyle w:val="Footer"/>
@@ -2227,7 +2306,7 @@
         <w:sz w:val="20"/>
         <w:szCs w:val="20"/>
       </w:rPr>
-      <w:t>2</w:t>
+      <w:t>5</w:t>
     </w:r>
     <w:r>
       <w:rPr>
@@ -2249,18 +2328,8 @@
 </w:ftr>
 </file>
 
-<file path=word/footer3.xml><?xml version="1.0" encoding="utf-8"?>
-<w:ftr xmlns:wpc="http://schemas.microsoft.com/office/word/2010/wordprocessingCanvas" xmlns:cx="http://schemas.microsoft.com/office/drawing/2014/chartex" xmlns:cx1="http://schemas.microsoft.com/office/drawing/2015/9/8/chartex" xmlns:cx2="http://schemas.microsoft.com/office/drawing/2015/10/21/chartex" xmlns:cx3="http://schemas.microsoft.com/office/drawing/2016/5/9/chartex" xmlns:cx4="http://schemas.microsoft.com/office/drawing/2016/5/10/chartex" xmlns:cx5="http://schemas.microsoft.com/office/drawing/2016/5/11/chartex" xmlns:cx6="http://schemas.microsoft.com/office/drawing/2016/5/12/chartex" xmlns:cx7="http://schemas.microsoft.com/office/drawing/2016/5/13/chartex" xmlns:cx8="http://schemas.microsoft.com/office/drawing/2016/5/14/chartex" xmlns:mc="http://schemas.openxmlformats.org/markup-compatibility/2006" xmlns:aink="http://schemas.microsoft.com/office/drawing/2016/ink" xmlns:am3d="http://schemas.microsoft.com/office/drawing/2017/model3d" xmlns:o="urn:schemas-microsoft-com:office:office" xmlns:r="http://schemas.openxmlformats.org/officeDocument/2006/relationships" xmlns:m="http://schemas.openxmlformats.org/officeDocument/2006/math" xmlns:v="urn:schemas-microsoft-com:vml" xmlns:wp14="http://schemas.microsoft.com/office/word/2010/wordprocessingDrawing" xmlns:wp="http://schemas.openxmlformats.org/drawingml/2006/wordprocessingDrawing" xmlns:w10="urn:schemas-microsoft-com:office:word" xmlns:w="http://schemas.openxmlformats.org/wordprocessingml/2006/main" xmlns:w14="http://schemas.microsoft.com/office/word/2010/wordml" xmlns:w15="http://schemas.microsoft.com/office/word/2012/wordml" xmlns:w16cex="http://schemas.microsoft.com/office/word/2018/wordml/cex" xmlns:w16cid="http://schemas.microsoft.com/office/word/2016/wordml/cid" xmlns:w16="http://schemas.microsoft.com/office/word/2018/wordml" xmlns:w16sdtdh="http://schemas.microsoft.com/office/word/2020/wordml/sdtdatahash" xmlns:w16se="http://schemas.microsoft.com/office/word/2015/wordml/symex" xmlns:wpg="http://schemas.microsoft.com/office/word/2010/wordprocessingGroup" xmlns:wpi="http://schemas.microsoft.com/office/word/2010/wordprocessingInk" xmlns:wne="http://schemas.microsoft.com/office/word/2006/wordml" xmlns:wps="http://schemas.microsoft.com/office/word/2010/wordprocessingShape" mc:Ignorable="w14 w15 w16se w16cid w16 w16cex w16sdtdh wp14">
-  <w:p>
-    <w:pPr>
-      <w:pStyle w:val="Footer"/>
-    </w:pPr>
-  </w:p>
-</w:ftr>
-</file>
-
 <file path=word/footnotes.xml><?xml version="1.0" encoding="utf-8"?>
-<w:footnotes xmlns:wpc="http://schemas.microsoft.com/office/word/2010/wordprocessingCanvas" xmlns:cx="http://schemas.microsoft.com/office/drawing/2014/chartex" xmlns:cx1="http://schemas.microsoft.com/office/drawing/2015/9/8/chartex" xmlns:cx2="http://schemas.microsoft.com/office/drawing/2015/10/21/chartex" xmlns:cx3="http://schemas.microsoft.com/office/drawing/2016/5/9/chartex" xmlns:cx4="http://schemas.microsoft.com/office/drawing/2016/5/10/chartex" xmlns:cx5="http://schemas.microsoft.com/office/drawing/2016/5/11/chartex" xmlns:cx6="http://schemas.microsoft.com/office/drawing/2016/5/12/chartex" xmlns:cx7="http://schemas.microsoft.com/office/drawing/2016/5/13/chartex" xmlns:cx8="http://schemas.microsoft.com/office/drawing/2016/5/14/chartex" xmlns:mc="http://schemas.openxmlformats.org/markup-compatibility/2006" xmlns:aink="http://schemas.microsoft.com/office/drawing/2016/ink" xmlns:am3d="http://schemas.microsoft.com/office/drawing/2017/model3d" xmlns:o="urn:schemas-microsoft-com:office:office" xmlns:r="http://schemas.openxmlformats.org/officeDocument/2006/relationships" xmlns:m="http://schemas.openxmlformats.org/officeDocument/2006/math" xmlns:v="urn:schemas-microsoft-com:vml" xmlns:wp14="http://schemas.microsoft.com/office/word/2010/wordprocessingDrawing" xmlns:wp="http://schemas.openxmlformats.org/drawingml/2006/wordprocessingDrawing" xmlns:w10="urn:schemas-microsoft-com:office:word" xmlns:w="http://schemas.openxmlformats.org/wordprocessingml/2006/main" xmlns:w14="http://schemas.microsoft.com/office/word/2010/wordml" xmlns:w15="http://schemas.microsoft.com/office/word/2012/wordml" xmlns:w16cex="http://schemas.microsoft.com/office/word/2018/wordml/cex" xmlns:w16cid="http://schemas.microsoft.com/office/word/2016/wordml/cid" xmlns:w16="http://schemas.microsoft.com/office/word/2018/wordml" xmlns:w16sdtdh="http://schemas.microsoft.com/office/word/2020/wordml/sdtdatahash" xmlns:w16se="http://schemas.microsoft.com/office/word/2015/wordml/symex" xmlns:wpg="http://schemas.microsoft.com/office/word/2010/wordprocessingGroup" xmlns:wpi="http://schemas.microsoft.com/office/word/2010/wordprocessingInk" xmlns:wne="http://schemas.microsoft.com/office/word/2006/wordml" xmlns:wps="http://schemas.microsoft.com/office/word/2010/wordprocessingShape" mc:Ignorable="w14 w15 w16se w16cid w16 w16cex w16sdtdh wp14">
+<w:footnotes xmlns:wpc="http://schemas.microsoft.com/office/word/2010/wordprocessingCanvas" xmlns:cx="http://schemas.microsoft.com/office/drawing/2014/chartex" xmlns:cx1="http://schemas.microsoft.com/office/drawing/2015/9/8/chartex" xmlns:cx2="http://schemas.microsoft.com/office/drawing/2015/10/21/chartex" xmlns:cx3="http://schemas.microsoft.com/office/drawing/2016/5/9/chartex" xmlns:cx4="http://schemas.microsoft.com/office/drawing/2016/5/10/chartex" xmlns:cx5="http://schemas.microsoft.com/office/drawing/2016/5/11/chartex" xmlns:cx6="http://schemas.microsoft.com/office/drawing/2016/5/12/chartex" xmlns:cx7="http://schemas.microsoft.com/office/drawing/2016/5/13/chartex" xmlns:cx8="http://schemas.microsoft.com/office/drawing/2016/5/14/chartex" xmlns:mc="http://schemas.openxmlformats.org/markup-compatibility/2006" xmlns:aink="http://schemas.microsoft.com/office/drawing/2016/ink" xmlns:am3d="http://schemas.microsoft.com/office/drawing/2017/model3d" xmlns:o="urn:schemas-microsoft-com:office:office" xmlns:oel="http://schemas.microsoft.com/office/2019/extlst" xmlns:r="http://schemas.openxmlformats.org/officeDocument/2006/relationships" xmlns:m="http://schemas.openxmlformats.org/officeDocument/2006/math" xmlns:v="urn:schemas-microsoft-com:vml" xmlns:wp14="http://schemas.microsoft.com/office/word/2010/wordprocessingDrawing" xmlns:wp="http://schemas.openxmlformats.org/drawingml/2006/wordprocessingDrawing" xmlns:w10="urn:schemas-microsoft-com:office:word" xmlns:w="http://schemas.openxmlformats.org/wordprocessingml/2006/main" xmlns:w14="http://schemas.microsoft.com/office/word/2010/wordml" xmlns:w15="http://schemas.microsoft.com/office/word/2012/wordml" xmlns:w16cex="http://schemas.microsoft.com/office/word/2018/wordml/cex" xmlns:w16cid="http://schemas.microsoft.com/office/word/2016/wordml/cid" xmlns:w16="http://schemas.microsoft.com/office/word/2018/wordml" xmlns:w16du="http://schemas.microsoft.com/office/word/2023/wordml/word16du" xmlns:w16sdtdh="http://schemas.microsoft.com/office/word/2020/wordml/sdtdatahash" xmlns:w16sdtfl="http://schemas.microsoft.com/office/word/2024/wordml/sdtformatlock" xmlns:w16se="http://schemas.microsoft.com/office/word/2015/wordml/symex" xmlns:wpg="http://schemas.microsoft.com/office/word/2010/wordprocessingGroup" xmlns:wpi="http://schemas.microsoft.com/office/word/2010/wordprocessingInk" xmlns:wne="http://schemas.microsoft.com/office/word/2006/wordml" xmlns:wps="http://schemas.microsoft.com/office/word/2010/wordprocessingShape" mc:Ignorable="w14 w15 w16se w16cid w16 w16cex w16sdtdh w16sdtfl w16du wp14">
   <w:footnote w:type="separator" w:id="-1">
     <w:p>
       <w:pPr>
@@ -2285,7 +2354,7 @@
 </file>
 
 <file path=word/header1.xml><?xml version="1.0" encoding="utf-8"?>
-<w:hdr xmlns:wpc="http://schemas.microsoft.com/office/word/2010/wordprocessingCanvas" xmlns:cx="http://schemas.microsoft.com/office/drawing/2014/chartex" xmlns:cx1="http://schemas.microsoft.com/office/drawing/2015/9/8/chartex" xmlns:cx2="http://schemas.microsoft.com/office/drawing/2015/10/21/chartex" xmlns:cx3="http://schemas.microsoft.com/office/drawing/2016/5/9/chartex" xmlns:cx4="http://schemas.microsoft.com/office/drawing/2016/5/10/chartex" xmlns:cx5="http://schemas.microsoft.com/office/drawing/2016/5/11/chartex" xmlns:cx6="http://schemas.microsoft.com/office/drawing/2016/5/12/chartex" xmlns:cx7="http://schemas.microsoft.com/office/drawing/2016/5/13/chartex" xmlns:cx8="http://schemas.microsoft.com/office/drawing/2016/5/14/chartex" xmlns:mc="http://schemas.openxmlformats.org/markup-compatibility/2006" xmlns:aink="http://schemas.microsoft.com/office/drawing/2016/ink" xmlns:am3d="http://schemas.microsoft.com/office/drawing/2017/model3d" xmlns:o="urn:schemas-microsoft-com:office:office" xmlns:r="http://schemas.openxmlformats.org/officeDocument/2006/relationships" xmlns:m="http://schemas.openxmlformats.org/officeDocument/2006/math" xmlns:v="urn:schemas-microsoft-com:vml" xmlns:wp14="http://schemas.microsoft.com/office/word/2010/wordprocessingDrawing" xmlns:wp="http://schemas.openxmlformats.org/drawingml/2006/wordprocessingDrawing" xmlns:w10="urn:schemas-microsoft-com:office:word" xmlns:w="http://schemas.openxmlformats.org/wordprocessingml/2006/main" xmlns:w14="http://schemas.microsoft.com/office/word/2010/wordml" xmlns:w15="http://schemas.microsoft.com/office/word/2012/wordml" xmlns:w16cex="http://schemas.microsoft.com/office/word/2018/wordml/cex" xmlns:w16cid="http://schemas.microsoft.com/office/word/2016/wordml/cid" xmlns:w16="http://schemas.microsoft.com/office/word/2018/wordml" xmlns:w16sdtdh="http://schemas.microsoft.com/office/word/2020/wordml/sdtdatahash" xmlns:w16se="http://schemas.microsoft.com/office/word/2015/wordml/symex" xmlns:wpg="http://schemas.microsoft.com/office/word/2010/wordprocessingGroup" xmlns:wpi="http://schemas.microsoft.com/office/word/2010/wordprocessingInk" xmlns:wne="http://schemas.microsoft.com/office/word/2006/wordml" xmlns:wps="http://schemas.microsoft.com/office/word/2010/wordprocessingShape" mc:Ignorable="w14 w15 w16se w16cid w16 w16cex w16sdtdh wp14">
+<w:hdr xmlns:wpc="http://schemas.microsoft.com/office/word/2010/wordprocessingCanvas" xmlns:cx="http://schemas.microsoft.com/office/drawing/2014/chartex" xmlns:cx1="http://schemas.microsoft.com/office/drawing/2015/9/8/chartex" xmlns:cx2="http://schemas.microsoft.com/office/drawing/2015/10/21/chartex" xmlns:cx3="http://schemas.microsoft.com/office/drawing/2016/5/9/chartex" xmlns:cx4="http://schemas.microsoft.com/office/drawing/2016/5/10/chartex" xmlns:cx5="http://schemas.microsoft.com/office/drawing/2016/5/11/chartex" xmlns:cx6="http://schemas.microsoft.com/office/drawing/2016/5/12/chartex" xmlns:cx7="http://schemas.microsoft.com/office/drawing/2016/5/13/chartex" xmlns:cx8="http://schemas.microsoft.com/office/drawing/2016/5/14/chartex" xmlns:mc="http://schemas.openxmlformats.org/markup-compatibility/2006" xmlns:aink="http://schemas.microsoft.com/office/drawing/2016/ink" xmlns:am3d="http://schemas.microsoft.com/office/drawing/2017/model3d" xmlns:o="urn:schemas-microsoft-com:office:office" xmlns:oel="http://schemas.microsoft.com/office/2019/extlst" xmlns:r="http://schemas.openxmlformats.org/officeDocument/2006/relationships" xmlns:m="http://schemas.openxmlformats.org/officeDocument/2006/math" xmlns:v="urn:schemas-microsoft-com:vml" xmlns:wp14="http://schemas.microsoft.com/office/word/2010/wordprocessingDrawing" xmlns:wp="http://schemas.openxmlformats.org/drawingml/2006/wordprocessingDrawing" xmlns:w10="urn:schemas-microsoft-com:office:word" xmlns:w="http://schemas.openxmlformats.org/wordprocessingml/2006/main" xmlns:w14="http://schemas.microsoft.com/office/word/2010/wordml" xmlns:w15="http://schemas.microsoft.com/office/word/2012/wordml" xmlns:w16cex="http://schemas.microsoft.com/office/word/2018/wordml/cex" xmlns:w16cid="http://schemas.microsoft.com/office/word/2016/wordml/cid" xmlns:w16="http://schemas.microsoft.com/office/word/2018/wordml" xmlns:w16du="http://schemas.microsoft.com/office/word/2023/wordml/word16du" xmlns:w16sdtdh="http://schemas.microsoft.com/office/word/2020/wordml/sdtdatahash" xmlns:w16sdtfl="http://schemas.microsoft.com/office/word/2024/wordml/sdtformatlock" xmlns:w16se="http://schemas.microsoft.com/office/word/2015/wordml/symex" xmlns:wpg="http://schemas.microsoft.com/office/word/2010/wordprocessingGroup" xmlns:wpi="http://schemas.microsoft.com/office/word/2010/wordprocessingInk" xmlns:wne="http://schemas.microsoft.com/office/word/2006/wordml" xmlns:wps="http://schemas.microsoft.com/office/word/2010/wordprocessingShape" mc:Ignorable="w14 w15 w16se w16cid w16 w16cex w16sdtdh w16sdtfl w16du wp14">
   <w:p>
     <w:pPr>
       <w:pStyle w:val="Header"/>
@@ -2331,7 +2400,7 @@
 </file>
 
 <file path=word/header2.xml><?xml version="1.0" encoding="utf-8"?>
-<w:hdr xmlns:wpc="http://schemas.microsoft.com/office/word/2010/wordprocessingCanvas" xmlns:cx="http://schemas.microsoft.com/office/drawing/2014/chartex" xmlns:cx1="http://schemas.microsoft.com/office/drawing/2015/9/8/chartex" xmlns:cx2="http://schemas.microsoft.com/office/drawing/2015/10/21/chartex" xmlns:cx3="http://schemas.microsoft.com/office/drawing/2016/5/9/chartex" xmlns:cx4="http://schemas.microsoft.com/office/drawing/2016/5/10/chartex" xmlns:cx5="http://schemas.microsoft.com/office/drawing/2016/5/11/chartex" xmlns:cx6="http://schemas.microsoft.com/office/drawing/2016/5/12/chartex" xmlns:cx7="http://schemas.microsoft.com/office/drawing/2016/5/13/chartex" xmlns:cx8="http://schemas.microsoft.com/office/drawing/2016/5/14/chartex" xmlns:mc="http://schemas.openxmlformats.org/markup-compatibility/2006" xmlns:aink="http://schemas.microsoft.com/office/drawing/2016/ink" xmlns:am3d="http://schemas.microsoft.com/office/drawing/2017/model3d" xmlns:o="urn:schemas-microsoft-com:office:office" xmlns:r="http://schemas.openxmlformats.org/officeDocument/2006/relationships" xmlns:m="http://schemas.openxmlformats.org/officeDocument/2006/math" xmlns:v="urn:schemas-microsoft-com:vml" xmlns:wp14="http://schemas.microsoft.com/office/word/2010/wordprocessingDrawing" xmlns:wp="http://schemas.openxmlformats.org/drawingml/2006/wordprocessingDrawing" xmlns:w10="urn:schemas-microsoft-com:office:word" xmlns:w="http://schemas.openxmlformats.org/wordprocessingml/2006/main" xmlns:w14="http://schemas.microsoft.com/office/word/2010/wordml" xmlns:w15="http://schemas.microsoft.com/office/word/2012/wordml" xmlns:w16cex="http://schemas.microsoft.com/office/word/2018/wordml/cex" xmlns:w16cid="http://schemas.microsoft.com/office/word/2016/wordml/cid" xmlns:w16="http://schemas.microsoft.com/office/word/2018/wordml" xmlns:w16sdtdh="http://schemas.microsoft.com/office/word/2020/wordml/sdtdatahash" xmlns:w16se="http://schemas.microsoft.com/office/word/2015/wordml/symex" xmlns:wpg="http://schemas.microsoft.com/office/word/2010/wordprocessingGroup" xmlns:wpi="http://schemas.microsoft.com/office/word/2010/wordprocessingInk" xmlns:wne="http://schemas.microsoft.com/office/word/2006/wordml" xmlns:wps="http://schemas.microsoft.com/office/word/2010/wordprocessingShape" mc:Ignorable="w14 w15 w16se w16cid w16 w16cex w16sdtdh wp14">
+<w:hdr xmlns:wpc="http://schemas.microsoft.com/office/word/2010/wordprocessingCanvas" xmlns:cx="http://schemas.microsoft.com/office/drawing/2014/chartex" xmlns:cx1="http://schemas.microsoft.com/office/drawing/2015/9/8/chartex" xmlns:cx2="http://schemas.microsoft.com/office/drawing/2015/10/21/chartex" xmlns:cx3="http://schemas.microsoft.com/office/drawing/2016/5/9/chartex" xmlns:cx4="http://schemas.microsoft.com/office/drawing/2016/5/10/chartex" xmlns:cx5="http://schemas.microsoft.com/office/drawing/2016/5/11/chartex" xmlns:cx6="http://schemas.microsoft.com/office/drawing/2016/5/12/chartex" xmlns:cx7="http://schemas.microsoft.com/office/drawing/2016/5/13/chartex" xmlns:cx8="http://schemas.microsoft.com/office/drawing/2016/5/14/chartex" xmlns:mc="http://schemas.openxmlformats.org/markup-compatibility/2006" xmlns:aink="http://schemas.microsoft.com/office/drawing/2016/ink" xmlns:am3d="http://schemas.microsoft.com/office/drawing/2017/model3d" xmlns:o="urn:schemas-microsoft-com:office:office" xmlns:oel="http://schemas.microsoft.com/office/2019/extlst" xmlns:r="http://schemas.openxmlformats.org/officeDocument/2006/relationships" xmlns:m="http://schemas.openxmlformats.org/officeDocument/2006/math" xmlns:v="urn:schemas-microsoft-com:vml" xmlns:wp14="http://schemas.microsoft.com/office/word/2010/wordprocessingDrawing" xmlns:wp="http://schemas.openxmlformats.org/drawingml/2006/wordprocessingDrawing" xmlns:w10="urn:schemas-microsoft-com:office:word" xmlns:w="http://schemas.openxmlformats.org/wordprocessingml/2006/main" xmlns:w14="http://schemas.microsoft.com/office/word/2010/wordml" xmlns:w15="http://schemas.microsoft.com/office/word/2012/wordml" xmlns:w16cex="http://schemas.microsoft.com/office/word/2018/wordml/cex" xmlns:w16cid="http://schemas.microsoft.com/office/word/2016/wordml/cid" xmlns:w16="http://schemas.microsoft.com/office/word/2018/wordml" xmlns:w16du="http://schemas.microsoft.com/office/word/2023/wordml/word16du" xmlns:w16sdtdh="http://schemas.microsoft.com/office/word/2020/wordml/sdtdatahash" xmlns:w16sdtfl="http://schemas.microsoft.com/office/word/2024/wordml/sdtformatlock" xmlns:w16se="http://schemas.microsoft.com/office/word/2015/wordml/symex" xmlns:wpg="http://schemas.microsoft.com/office/word/2010/wordprocessingGroup" xmlns:wpi="http://schemas.microsoft.com/office/word/2010/wordprocessingInk" xmlns:wne="http://schemas.microsoft.com/office/word/2006/wordml" xmlns:wps="http://schemas.microsoft.com/office/word/2010/wordprocessingShape" mc:Ignorable="w14 w15 w16se w16cid w16 w16cex w16sdtdh w16sdtfl w16du wp14">
   <w:p>
     <w:pPr>
       <w:pStyle w:val="Header"/>
@@ -2367,7 +2436,7 @@
         </v:shapetype>
         <v:shape id="PowerPlusWaterMarkObject440684548" o:spid="_x0000_s1027" type="#_x0000_t136" style="position:absolute;margin-left:0;margin-top:0;width:642.3pt;height:17.2pt;rotation:315;z-index:-251653120;mso-position-horizontal:center;mso-position-horizontal-relative:margin;mso-position-vertical:center;mso-position-vertical-relative:margin" o:allowincell="f" fillcolor="silver" stroked="f">
           <v:fill opacity=".5"/>
-          <v:textpath style="font-family:&quot;Calibri&quot;;font-size:1pt" string="Copyright ©2022 – Howard Community College All rights reserved; Unauthorized duplication prohibited."/>
+          <v:textpath style="font-family:&quot;Calibri&quot;;font-size:1pt" string="Copyright ©2025 – Howard Community College All rights reserved; Unauthorized duplication prohibited."/>
           <w10:wrap anchorx="margin" anchory="margin"/>
         </v:shape>
       </w:pict>
@@ -2377,7 +2446,7 @@
 </file>
 
 <file path=word/header3.xml><?xml version="1.0" encoding="utf-8"?>
-<w:hdr xmlns:wpc="http://schemas.microsoft.com/office/word/2010/wordprocessingCanvas" xmlns:cx="http://schemas.microsoft.com/office/drawing/2014/chartex" xmlns:cx1="http://schemas.microsoft.com/office/drawing/2015/9/8/chartex" xmlns:cx2="http://schemas.microsoft.com/office/drawing/2015/10/21/chartex" xmlns:cx3="http://schemas.microsoft.com/office/drawing/2016/5/9/chartex" xmlns:cx4="http://schemas.microsoft.com/office/drawing/2016/5/10/chartex" xmlns:cx5="http://schemas.microsoft.com/office/drawing/2016/5/11/chartex" xmlns:cx6="http://schemas.microsoft.com/office/drawing/2016/5/12/chartex" xmlns:cx7="http://schemas.microsoft.com/office/drawing/2016/5/13/chartex" xmlns:cx8="http://schemas.microsoft.com/office/drawing/2016/5/14/chartex" xmlns:mc="http://schemas.openxmlformats.org/markup-compatibility/2006" xmlns:aink="http://schemas.microsoft.com/office/drawing/2016/ink" xmlns:am3d="http://schemas.microsoft.com/office/drawing/2017/model3d" xmlns:o="urn:schemas-microsoft-com:office:office" xmlns:r="http://schemas.openxmlformats.org/officeDocument/2006/relationships" xmlns:m="http://schemas.openxmlformats.org/officeDocument/2006/math" xmlns:v="urn:schemas-microsoft-com:vml" xmlns:wp14="http://schemas.microsoft.com/office/word/2010/wordprocessingDrawing" xmlns:wp="http://schemas.openxmlformats.org/drawingml/2006/wordprocessingDrawing" xmlns:w10="urn:schemas-microsoft-com:office:word" xmlns:w="http://schemas.openxmlformats.org/wordprocessingml/2006/main" xmlns:w14="http://schemas.microsoft.com/office/word/2010/wordml" xmlns:w15="http://schemas.microsoft.com/office/word/2012/wordml" xmlns:w16cex="http://schemas.microsoft.com/office/word/2018/wordml/cex" xmlns:w16cid="http://schemas.microsoft.com/office/word/2016/wordml/cid" xmlns:w16="http://schemas.microsoft.com/office/word/2018/wordml" xmlns:w16sdtdh="http://schemas.microsoft.com/office/word/2020/wordml/sdtdatahash" xmlns:w16se="http://schemas.microsoft.com/office/word/2015/wordml/symex" xmlns:wpg="http://schemas.microsoft.com/office/word/2010/wordprocessingGroup" xmlns:wpi="http://schemas.microsoft.com/office/word/2010/wordprocessingInk" xmlns:wne="http://schemas.microsoft.com/office/word/2006/wordml" xmlns:wps="http://schemas.microsoft.com/office/word/2010/wordprocessingShape" mc:Ignorable="w14 w15 w16se w16cid w16 w16cex w16sdtdh wp14">
+<w:hdr xmlns:wpc="http://schemas.microsoft.com/office/word/2010/wordprocessingCanvas" xmlns:cx="http://schemas.microsoft.com/office/drawing/2014/chartex" xmlns:cx1="http://schemas.microsoft.com/office/drawing/2015/9/8/chartex" xmlns:cx2="http://schemas.microsoft.com/office/drawing/2015/10/21/chartex" xmlns:cx3="http://schemas.microsoft.com/office/drawing/2016/5/9/chartex" xmlns:cx4="http://schemas.microsoft.com/office/drawing/2016/5/10/chartex" xmlns:cx5="http://schemas.microsoft.com/office/drawing/2016/5/11/chartex" xmlns:cx6="http://schemas.microsoft.com/office/drawing/2016/5/12/chartex" xmlns:cx7="http://schemas.microsoft.com/office/drawing/2016/5/13/chartex" xmlns:cx8="http://schemas.microsoft.com/office/drawing/2016/5/14/chartex" xmlns:mc="http://schemas.openxmlformats.org/markup-compatibility/2006" xmlns:aink="http://schemas.microsoft.com/office/drawing/2016/ink" xmlns:am3d="http://schemas.microsoft.com/office/drawing/2017/model3d" xmlns:o="urn:schemas-microsoft-com:office:office" xmlns:oel="http://schemas.microsoft.com/office/2019/extlst" xmlns:r="http://schemas.openxmlformats.org/officeDocument/2006/relationships" xmlns:m="http://schemas.openxmlformats.org/officeDocument/2006/math" xmlns:v="urn:schemas-microsoft-com:vml" xmlns:wp14="http://schemas.microsoft.com/office/word/2010/wordprocessingDrawing" xmlns:wp="http://schemas.openxmlformats.org/drawingml/2006/wordprocessingDrawing" xmlns:w10="urn:schemas-microsoft-com:office:word" xmlns:w="http://schemas.openxmlformats.org/wordprocessingml/2006/main" xmlns:w14="http://schemas.microsoft.com/office/word/2010/wordml" xmlns:w15="http://schemas.microsoft.com/office/word/2012/wordml" xmlns:w16cex="http://schemas.microsoft.com/office/word/2018/wordml/cex" xmlns:w16cid="http://schemas.microsoft.com/office/word/2016/wordml/cid" xmlns:w16="http://schemas.microsoft.com/office/word/2018/wordml" xmlns:w16du="http://schemas.microsoft.com/office/word/2023/wordml/word16du" xmlns:w16sdtdh="http://schemas.microsoft.com/office/word/2020/wordml/sdtdatahash" xmlns:w16sdtfl="http://schemas.microsoft.com/office/word/2024/wordml/sdtformatlock" xmlns:w16se="http://schemas.microsoft.com/office/word/2015/wordml/symex" xmlns:wpg="http://schemas.microsoft.com/office/word/2010/wordprocessingGroup" xmlns:wpi="http://schemas.microsoft.com/office/word/2010/wordprocessingInk" xmlns:wne="http://schemas.microsoft.com/office/word/2006/wordml" xmlns:wps="http://schemas.microsoft.com/office/word/2010/wordprocessingShape" mc:Ignorable="w14 w15 w16se w16cid w16 w16cex w16sdtdh w16sdtfl w16du wp14">
   <w:p>
     <w:pPr>
       <w:pStyle w:val="Header"/>
@@ -2423,7 +2492,7 @@
 </file>
 
 <file path=word/numbering.xml><?xml version="1.0" encoding="utf-8"?>
-<w:numbering xmlns:wpc="http://schemas.microsoft.com/office/word/2010/wordprocessingCanvas" xmlns:cx="http://schemas.microsoft.com/office/drawing/2014/chartex" xmlns:cx1="http://schemas.microsoft.com/office/drawing/2015/9/8/chartex" xmlns:cx2="http://schemas.microsoft.com/office/drawing/2015/10/21/chartex" xmlns:cx3="http://schemas.microsoft.com/office/drawing/2016/5/9/chartex" xmlns:cx4="http://schemas.microsoft.com/office/drawing/2016/5/10/chartex" xmlns:cx5="http://schemas.microsoft.com/office/drawing/2016/5/11/chartex" xmlns:cx6="http://schemas.microsoft.com/office/drawing/2016/5/12/chartex" xmlns:cx7="http://schemas.microsoft.com/office/drawing/2016/5/13/chartex" xmlns:cx8="http://schemas.microsoft.com/office/drawing/2016/5/14/chartex" xmlns:mc="http://schemas.openxmlformats.org/markup-compatibility/2006" xmlns:aink="http://schemas.microsoft.com/office/drawing/2016/ink" xmlns:am3d="http://schemas.microsoft.com/office/drawing/2017/model3d" xmlns:o="urn:schemas-microsoft-com:office:office" xmlns:r="http://schemas.openxmlformats.org/officeDocument/2006/relationships" xmlns:m="http://schemas.openxmlformats.org/officeDocument/2006/math" xmlns:v="urn:schemas-microsoft-com:vml" xmlns:wp14="http://schemas.microsoft.com/office/word/2010/wordprocessingDrawing" xmlns:wp="http://schemas.openxmlformats.org/drawingml/2006/wordprocessingDrawing" xmlns:w10="urn:schemas-microsoft-com:office:word" xmlns:w="http://schemas.openxmlformats.org/wordprocessingml/2006/main" xmlns:w14="http://schemas.microsoft.com/office/word/2010/wordml" xmlns:w15="http://schemas.microsoft.com/office/word/2012/wordml" xmlns:w16cex="http://schemas.microsoft.com/office/word/2018/wordml/cex" xmlns:w16cid="http://schemas.microsoft.com/office/word/2016/wordml/cid" xmlns:w16="http://schemas.microsoft.com/office/word/2018/wordml" xmlns:w16sdtdh="http://schemas.microsoft.com/office/word/2020/wordml/sdtdatahash" xmlns:w16se="http://schemas.microsoft.com/office/word/2015/wordml/symex" xmlns:wpg="http://schemas.microsoft.com/office/word/2010/wordprocessingGroup" xmlns:wpi="http://schemas.microsoft.com/office/word/2010/wordprocessingInk" xmlns:wne="http://schemas.microsoft.com/office/word/2006/wordml" xmlns:wps="http://schemas.microsoft.com/office/word/2010/wordprocessingShape" mc:Ignorable="w14 w15 w16se w16cid w16 w16cex w16sdtdh wp14">
+<w:numbering xmlns:wpc="http://schemas.microsoft.com/office/word/2010/wordprocessingCanvas" xmlns:cx="http://schemas.microsoft.com/office/drawing/2014/chartex" xmlns:cx1="http://schemas.microsoft.com/office/drawing/2015/9/8/chartex" xmlns:cx2="http://schemas.microsoft.com/office/drawing/2015/10/21/chartex" xmlns:cx3="http://schemas.microsoft.com/office/drawing/2016/5/9/chartex" xmlns:cx4="http://schemas.microsoft.com/office/drawing/2016/5/10/chartex" xmlns:cx5="http://schemas.microsoft.com/office/drawing/2016/5/11/chartex" xmlns:cx6="http://schemas.microsoft.com/office/drawing/2016/5/12/chartex" xmlns:cx7="http://schemas.microsoft.com/office/drawing/2016/5/13/chartex" xmlns:cx8="http://schemas.microsoft.com/office/drawing/2016/5/14/chartex" xmlns:mc="http://schemas.openxmlformats.org/markup-compatibility/2006" xmlns:aink="http://schemas.microsoft.com/office/drawing/2016/ink" xmlns:am3d="http://schemas.microsoft.com/office/drawing/2017/model3d" xmlns:o="urn:schemas-microsoft-com:office:office" xmlns:oel="http://schemas.microsoft.com/office/2019/extlst" xmlns:r="http://schemas.openxmlformats.org/officeDocument/2006/relationships" xmlns:m="http://schemas.openxmlformats.org/officeDocument/2006/math" xmlns:v="urn:schemas-microsoft-com:vml" xmlns:wp14="http://schemas.microsoft.com/office/word/2010/wordprocessingDrawing" xmlns:wp="http://schemas.openxmlformats.org/drawingml/2006/wordprocessingDrawing" xmlns:w10="urn:schemas-microsoft-com:office:word" xmlns:w="http://schemas.openxmlformats.org/wordprocessingml/2006/main" xmlns:w14="http://schemas.microsoft.com/office/word/2010/wordml" xmlns:w15="http://schemas.microsoft.com/office/word/2012/wordml" xmlns:w16cex="http://schemas.microsoft.com/office/word/2018/wordml/cex" xmlns:w16cid="http://schemas.microsoft.com/office/word/2016/wordml/cid" xmlns:w16="http://schemas.microsoft.com/office/word/2018/wordml" xmlns:w16du="http://schemas.microsoft.com/office/word/2023/wordml/word16du" xmlns:w16sdtdh="http://schemas.microsoft.com/office/word/2020/wordml/sdtdatahash" xmlns:w16sdtfl="http://schemas.microsoft.com/office/word/2024/wordml/sdtformatlock" xmlns:w16se="http://schemas.microsoft.com/office/word/2015/wordml/symex" xmlns:wpg="http://schemas.microsoft.com/office/word/2010/wordprocessingGroup" xmlns:wpi="http://schemas.microsoft.com/office/word/2010/wordprocessingInk" xmlns:wne="http://schemas.microsoft.com/office/word/2006/wordml" xmlns:wps="http://schemas.microsoft.com/office/word/2010/wordprocessingShape" mc:Ignorable="w14 w15 w16se w16cid w16 w16cex w16sdtdh w16sdtfl w16du wp14">
   <w:abstractNum w:abstractNumId="0" w15:restartNumberingAfterBreak="0">
     <w:nsid w:val="0BC52AE8"/>
     <w:multiLevelType w:val="hybridMultilevel"/>
@@ -2949,29 +3018,29 @@
       </w:pPr>
     </w:lvl>
   </w:abstractNum>
-  <w:num w:numId="1">
+  <w:num w:numId="1" w16cid:durableId="1764301965">
     <w:abstractNumId w:val="5"/>
   </w:num>
-  <w:num w:numId="2">
+  <w:num w:numId="2" w16cid:durableId="1741633148">
     <w:abstractNumId w:val="0"/>
   </w:num>
-  <w:num w:numId="3">
+  <w:num w:numId="3" w16cid:durableId="2075659539">
     <w:abstractNumId w:val="2"/>
   </w:num>
-  <w:num w:numId="4">
+  <w:num w:numId="4" w16cid:durableId="1282415329">
     <w:abstractNumId w:val="3"/>
   </w:num>
-  <w:num w:numId="5">
+  <w:num w:numId="5" w16cid:durableId="737631394">
     <w:abstractNumId w:val="1"/>
   </w:num>
-  <w:num w:numId="6">
+  <w:num w:numId="6" w16cid:durableId="1125008487">
     <w:abstractNumId w:val="4"/>
   </w:num>
 </w:numbering>
 </file>
 
 <file path=word/styles.xml><?xml version="1.0" encoding="utf-8"?>
-<w:styles xmlns:mc="http://schemas.openxmlformats.org/markup-compatibility/2006" xmlns:r="http://schemas.openxmlformats.org/officeDocument/2006/relationships" xmlns:w="http://schemas.openxmlformats.org/wordprocessingml/2006/main" xmlns:w14="http://schemas.microsoft.com/office/word/2010/wordml" xmlns:w15="http://schemas.microsoft.com/office/word/2012/wordml" xmlns:w16cex="http://schemas.microsoft.com/office/word/2018/wordml/cex" xmlns:w16cid="http://schemas.microsoft.com/office/word/2016/wordml/cid" xmlns:w16="http://schemas.microsoft.com/office/word/2018/wordml" xmlns:w16sdtdh="http://schemas.microsoft.com/office/word/2020/wordml/sdtdatahash" xmlns:w16se="http://schemas.microsoft.com/office/word/2015/wordml/symex" mc:Ignorable="w14 w15 w16se w16cid w16 w16cex w16sdtdh">
+<w:styles xmlns:mc="http://schemas.openxmlformats.org/markup-compatibility/2006" xmlns:r="http://schemas.openxmlformats.org/officeDocument/2006/relationships" xmlns:w="http://schemas.openxmlformats.org/wordprocessingml/2006/main" xmlns:w14="http://schemas.microsoft.com/office/word/2010/wordml" xmlns:w15="http://schemas.microsoft.com/office/word/2012/wordml" xmlns:w16cex="http://schemas.microsoft.com/office/word/2018/wordml/cex" xmlns:w16cid="http://schemas.microsoft.com/office/word/2016/wordml/cid" xmlns:w16="http://schemas.microsoft.com/office/word/2018/wordml" xmlns:w16du="http://schemas.microsoft.com/office/word/2023/wordml/word16du" xmlns:w16sdtdh="http://schemas.microsoft.com/office/word/2020/wordml/sdtdatahash" xmlns:w16sdtfl="http://schemas.microsoft.com/office/word/2024/wordml/sdtformatlock" xmlns:w16se="http://schemas.microsoft.com/office/word/2015/wordml/symex" mc:Ignorable="w14 w15 w16se w16cid w16 w16cex w16sdtdh w16sdtfl w16du">
   <w:docDefaults>
     <w:rPrDefault>
       <w:rPr>

</xml_diff>